<commit_message>
12. Context API - 35%
</commit_message>
<xml_diff>
--- a/12. Context API/Notes.docx
+++ b/12. Context API/Notes.docx
@@ -230,7 +230,1614 @@
         <w:t>Creating and Providing Context</w:t>
       </w:r>
     </w:p>
+    <w:p>
+      <w:pPr>
+        <w:pStyle w:val="ListParagraph"/>
+        <w:numPr>
+          <w:ilvl w:val="0"/>
+          <w:numId w:val="3"/>
+        </w:numPr>
+      </w:pPr>
+      <w:r>
+        <w:t xml:space="preserve">Create the </w:t>
+      </w:r>
+      <w:r>
+        <w:rPr>
+          <w:b/>
+          <w:bCs/>
+        </w:rPr>
+        <w:t>Provider</w:t>
+      </w:r>
+    </w:p>
+    <w:p>
+      <w:pPr>
+        <w:pStyle w:val="ListParagraph"/>
+        <w:numPr>
+          <w:ilvl w:val="1"/>
+          <w:numId w:val="3"/>
+        </w:numPr>
+      </w:pPr>
+      <w:r>
+        <w:t>We have to create a new Context</w:t>
+      </w:r>
+    </w:p>
+    <w:p>
+      <w:pPr>
+        <w:pStyle w:val="ListParagraph"/>
+        <w:numPr>
+          <w:ilvl w:val="2"/>
+          <w:numId w:val="3"/>
+        </w:numPr>
+      </w:pPr>
+      <w:r>
+        <w:t xml:space="preserve">Const PostContext = </w:t>
+      </w:r>
+      <w:r>
+        <w:t>createContext()</w:t>
+      </w:r>
+    </w:p>
+    <w:p>
+      <w:pPr>
+        <w:pStyle w:val="ListParagraph"/>
+        <w:numPr>
+          <w:ilvl w:val="2"/>
+          <w:numId w:val="3"/>
+        </w:numPr>
+      </w:pPr>
+      <w:r>
+        <w:t xml:space="preserve">The variable starts with </w:t>
+      </w:r>
+      <w:r>
+        <w:rPr>
+          <w:b/>
+          <w:bCs/>
+        </w:rPr>
+        <w:t>UPPERCASE</w:t>
+      </w:r>
+      <w:r>
+        <w:t xml:space="preserve"> because it’s actually a COMPONENT</w:t>
+      </w:r>
+    </w:p>
+    <w:p>
+      <w:pPr>
+        <w:pStyle w:val="ListParagraph"/>
+        <w:numPr>
+          <w:ilvl w:val="2"/>
+          <w:numId w:val="3"/>
+        </w:numPr>
+      </w:pPr>
+      <w:r>
+        <w:drawing>
+          <wp:inline distT="0" distB="0" distL="0" distR="0" wp14:anchorId="7E7020A9" wp14:editId="133F469C">
+            <wp:extent cx="4248743" cy="657317"/>
+            <wp:effectExtent l="0" t="0" r="0" b="9525"/>
+            <wp:docPr id="1532263209" name="Picture 1" descr="A screen shot of a computer&#10;&#10;Description automatically generated"/>
+            <wp:cNvGraphicFramePr>
+              <a:graphicFrameLocks xmlns:a="http://schemas.openxmlformats.org/drawingml/2006/main" noChangeAspect="1"/>
+            </wp:cNvGraphicFramePr>
+            <a:graphic xmlns:a="http://schemas.openxmlformats.org/drawingml/2006/main">
+              <a:graphicData uri="http://schemas.openxmlformats.org/drawingml/2006/picture">
+                <pic:pic xmlns:pic="http://schemas.openxmlformats.org/drawingml/2006/picture">
+                  <pic:nvPicPr>
+                    <pic:cNvPr id="1532263209" name="Picture 1" descr="A screen shot of a computer&#10;&#10;Description automatically generated"/>
+                    <pic:cNvPicPr/>
+                  </pic:nvPicPr>
+                  <pic:blipFill>
+                    <a:blip r:embed="rId5"/>
+                    <a:stretch>
+                      <a:fillRect/>
+                    </a:stretch>
+                  </pic:blipFill>
+                  <pic:spPr>
+                    <a:xfrm>
+                      <a:off x="0" y="0"/>
+                      <a:ext cx="4248743" cy="657317"/>
+                    </a:xfrm>
+                    <a:prstGeom prst="rect">
+                      <a:avLst/>
+                    </a:prstGeom>
+                  </pic:spPr>
+                </pic:pic>
+              </a:graphicData>
+            </a:graphic>
+          </wp:inline>
+        </w:drawing>
+      </w:r>
+    </w:p>
+    <w:p>
+      <w:pPr>
+        <w:pStyle w:val="ListParagraph"/>
+        <w:numPr>
+          <w:ilvl w:val="0"/>
+          <w:numId w:val="3"/>
+        </w:numPr>
+      </w:pPr>
+      <w:r>
+        <w:lastRenderedPageBreak/>
+        <w:t xml:space="preserve">We wrap the children’s that want to have access to the context </w:t>
+      </w:r>
+      <w:r>
+        <w:tab/>
+      </w:r>
+      <w:r>
+        <w:drawing>
+          <wp:inline distT="0" distB="0" distL="0" distR="0" wp14:anchorId="5B001609" wp14:editId="6D1A7ADB">
+            <wp:extent cx="2258170" cy="2647321"/>
+            <wp:effectExtent l="0" t="0" r="8890" b="635"/>
+            <wp:docPr id="1433122977" name="Picture 1" descr="A screen shot of a computer program&#10;&#10;Description automatically generated"/>
+            <wp:cNvGraphicFramePr>
+              <a:graphicFrameLocks xmlns:a="http://schemas.openxmlformats.org/drawingml/2006/main" noChangeAspect="1"/>
+            </wp:cNvGraphicFramePr>
+            <a:graphic xmlns:a="http://schemas.openxmlformats.org/drawingml/2006/main">
+              <a:graphicData uri="http://schemas.openxmlformats.org/drawingml/2006/picture">
+                <pic:pic xmlns:pic="http://schemas.openxmlformats.org/drawingml/2006/picture">
+                  <pic:nvPicPr>
+                    <pic:cNvPr id="1433122977" name="Picture 1" descr="A screen shot of a computer program&#10;&#10;Description automatically generated"/>
+                    <pic:cNvPicPr/>
+                  </pic:nvPicPr>
+                  <pic:blipFill>
+                    <a:blip r:embed="rId6"/>
+                    <a:stretch>
+                      <a:fillRect/>
+                    </a:stretch>
+                  </pic:blipFill>
+                  <pic:spPr>
+                    <a:xfrm>
+                      <a:off x="0" y="0"/>
+                      <a:ext cx="2260851" cy="2650464"/>
+                    </a:xfrm>
+                    <a:prstGeom prst="rect">
+                      <a:avLst/>
+                    </a:prstGeom>
+                  </pic:spPr>
+                </pic:pic>
+              </a:graphicData>
+            </a:graphic>
+          </wp:inline>
+        </w:drawing>
+      </w:r>
+    </w:p>
+    <w:p>
+      <w:pPr>
+        <w:pStyle w:val="ListParagraph"/>
+        <w:numPr>
+          <w:ilvl w:val="1"/>
+          <w:numId w:val="3"/>
+        </w:numPr>
+      </w:pPr>
+      <w:r>
+        <w:t xml:space="preserve">Provide the value, as an </w:t>
+      </w:r>
+      <w:r>
+        <w:rPr>
+          <w:b/>
+          <w:bCs/>
+        </w:rPr>
+        <w:t>OBJECT</w:t>
+      </w:r>
+    </w:p>
+    <w:p>
+      <w:pPr>
+        <w:pStyle w:val="ListParagraph"/>
+        <w:numPr>
+          <w:ilvl w:val="1"/>
+          <w:numId w:val="3"/>
+        </w:numPr>
+      </w:pPr>
+      <w:r>
+        <w:drawing>
+          <wp:inline distT="0" distB="0" distL="0" distR="0" wp14:anchorId="6DC1FD61" wp14:editId="31CC9363">
+            <wp:extent cx="3781953" cy="1886213"/>
+            <wp:effectExtent l="0" t="0" r="9525" b="0"/>
+            <wp:docPr id="549780430" name="Picture 1" descr="A screen shot of a computer program&#10;&#10;Description automatically generated"/>
+            <wp:cNvGraphicFramePr>
+              <a:graphicFrameLocks xmlns:a="http://schemas.openxmlformats.org/drawingml/2006/main" noChangeAspect="1"/>
+            </wp:cNvGraphicFramePr>
+            <a:graphic xmlns:a="http://schemas.openxmlformats.org/drawingml/2006/main">
+              <a:graphicData uri="http://schemas.openxmlformats.org/drawingml/2006/picture">
+                <pic:pic xmlns:pic="http://schemas.openxmlformats.org/drawingml/2006/picture">
+                  <pic:nvPicPr>
+                    <pic:cNvPr id="549780430" name="Picture 1" descr="A screen shot of a computer program&#10;&#10;Description automatically generated"/>
+                    <pic:cNvPicPr/>
+                  </pic:nvPicPr>
+                  <pic:blipFill>
+                    <a:blip r:embed="rId7"/>
+                    <a:stretch>
+                      <a:fillRect/>
+                    </a:stretch>
+                  </pic:blipFill>
+                  <pic:spPr>
+                    <a:xfrm>
+                      <a:off x="0" y="0"/>
+                      <a:ext cx="3781953" cy="1886213"/>
+                    </a:xfrm>
+                    <a:prstGeom prst="rect">
+                      <a:avLst/>
+                    </a:prstGeom>
+                  </pic:spPr>
+                </pic:pic>
+              </a:graphicData>
+            </a:graphic>
+          </wp:inline>
+        </w:drawing>
+      </w:r>
+    </w:p>
+    <w:p>
+      <w:pPr>
+        <w:pStyle w:val="ListParagraph"/>
+        <w:numPr>
+          <w:ilvl w:val="0"/>
+          <w:numId w:val="3"/>
+        </w:numPr>
+      </w:pPr>
+      <w:r>
+        <w:t>Consume the Context data – useContext(context name)</w:t>
+      </w:r>
+    </w:p>
+    <w:p>
+      <w:pPr>
+        <w:pStyle w:val="ListParagraph"/>
+        <w:numPr>
+          <w:ilvl w:val="1"/>
+          <w:numId w:val="3"/>
+        </w:numPr>
+      </w:pPr>
+      <w:r>
+        <w:t xml:space="preserve">We use the </w:t>
+      </w:r>
+      <w:r>
+        <w:rPr>
+          <w:b/>
+          <w:bCs/>
+        </w:rPr>
+        <w:t>useContext hook</w:t>
+      </w:r>
+      <w:r>
+        <w:t xml:space="preserve"> to get the values from the provider</w:t>
+      </w:r>
+    </w:p>
+    <w:p>
+      <w:pPr>
+        <w:pStyle w:val="ListParagraph"/>
+        <w:numPr>
+          <w:ilvl w:val="1"/>
+          <w:numId w:val="3"/>
+        </w:numPr>
+      </w:pPr>
+      <w:r>
+        <w:drawing>
+          <wp:inline distT="0" distB="0" distL="0" distR="0" wp14:anchorId="65C7FF48" wp14:editId="14BB4BB5">
+            <wp:extent cx="4738977" cy="861632"/>
+            <wp:effectExtent l="0" t="0" r="5080" b="0"/>
+            <wp:docPr id="2011551005" name="Picture 1" descr="A computer screen shot of text&#10;&#10;Description automatically generated"/>
+            <wp:cNvGraphicFramePr>
+              <a:graphicFrameLocks xmlns:a="http://schemas.openxmlformats.org/drawingml/2006/main" noChangeAspect="1"/>
+            </wp:cNvGraphicFramePr>
+            <a:graphic xmlns:a="http://schemas.openxmlformats.org/drawingml/2006/main">
+              <a:graphicData uri="http://schemas.openxmlformats.org/drawingml/2006/picture">
+                <pic:pic xmlns:pic="http://schemas.openxmlformats.org/drawingml/2006/picture">
+                  <pic:nvPicPr>
+                    <pic:cNvPr id="2011551005" name="Picture 1" descr="A computer screen shot of text&#10;&#10;Description automatically generated"/>
+                    <pic:cNvPicPr/>
+                  </pic:nvPicPr>
+                  <pic:blipFill>
+                    <a:blip r:embed="rId8"/>
+                    <a:stretch>
+                      <a:fillRect/>
+                    </a:stretch>
+                  </pic:blipFill>
+                  <pic:spPr>
+                    <a:xfrm>
+                      <a:off x="0" y="0"/>
+                      <a:ext cx="4752995" cy="864181"/>
+                    </a:xfrm>
+                    <a:prstGeom prst="rect">
+                      <a:avLst/>
+                    </a:prstGeom>
+                  </pic:spPr>
+                </pic:pic>
+              </a:graphicData>
+            </a:graphic>
+          </wp:inline>
+        </w:drawing>
+      </w:r>
+    </w:p>
+    <w:p>
+      <w:pPr>
+        <w:pStyle w:val="ListParagraph"/>
+        <w:numPr>
+          <w:ilvl w:val="1"/>
+          <w:numId w:val="3"/>
+        </w:numPr>
+      </w:pPr>
+      <w:r>
+        <w:drawing>
+          <wp:inline distT="0" distB="0" distL="0" distR="0" wp14:anchorId="19FE8828" wp14:editId="017E1CD0">
+            <wp:extent cx="5279666" cy="1057625"/>
+            <wp:effectExtent l="0" t="0" r="0" b="9525"/>
+            <wp:docPr id="1106685313" name="Picture 1" descr="A computer screen shot of a code&#10;&#10;Description automatically generated"/>
+            <wp:cNvGraphicFramePr>
+              <a:graphicFrameLocks xmlns:a="http://schemas.openxmlformats.org/drawingml/2006/main" noChangeAspect="1"/>
+            </wp:cNvGraphicFramePr>
+            <a:graphic xmlns:a="http://schemas.openxmlformats.org/drawingml/2006/main">
+              <a:graphicData uri="http://schemas.openxmlformats.org/drawingml/2006/picture">
+                <pic:pic xmlns:pic="http://schemas.openxmlformats.org/drawingml/2006/picture">
+                  <pic:nvPicPr>
+                    <pic:cNvPr id="1106685313" name="Picture 1" descr="A computer screen shot of a code&#10;&#10;Description automatically generated"/>
+                    <pic:cNvPicPr/>
+                  </pic:nvPicPr>
+                  <pic:blipFill>
+                    <a:blip r:embed="rId9"/>
+                    <a:stretch>
+                      <a:fillRect/>
+                    </a:stretch>
+                  </pic:blipFill>
+                  <pic:spPr>
+                    <a:xfrm>
+                      <a:off x="0" y="0"/>
+                      <a:ext cx="5286318" cy="1058957"/>
+                    </a:xfrm>
+                    <a:prstGeom prst="rect">
+                      <a:avLst/>
+                    </a:prstGeom>
+                  </pic:spPr>
+                </pic:pic>
+              </a:graphicData>
+            </a:graphic>
+          </wp:inline>
+        </w:drawing>
+      </w:r>
+    </w:p>
+    <w:p>
+      <w:pPr>
+        <w:pStyle w:val="ListParagraph"/>
+        <w:numPr>
+          <w:ilvl w:val="1"/>
+          <w:numId w:val="3"/>
+        </w:numPr>
+      </w:pPr>
+      <w:r>
+        <w:drawing>
+          <wp:inline distT="0" distB="0" distL="0" distR="0" wp14:anchorId="56E63B6C" wp14:editId="7C902AB8">
+            <wp:extent cx="5858693" cy="781159"/>
+            <wp:effectExtent l="0" t="0" r="8890" b="0"/>
+            <wp:docPr id="1450322503" name="Picture 1" descr="A black background with white text&#10;&#10;Description automatically generated"/>
+            <wp:cNvGraphicFramePr>
+              <a:graphicFrameLocks xmlns:a="http://schemas.openxmlformats.org/drawingml/2006/main" noChangeAspect="1"/>
+            </wp:cNvGraphicFramePr>
+            <a:graphic xmlns:a="http://schemas.openxmlformats.org/drawingml/2006/main">
+              <a:graphicData uri="http://schemas.openxmlformats.org/drawingml/2006/picture">
+                <pic:pic xmlns:pic="http://schemas.openxmlformats.org/drawingml/2006/picture">
+                  <pic:nvPicPr>
+                    <pic:cNvPr id="1450322503" name="Picture 1" descr="A black background with white text&#10;&#10;Description automatically generated"/>
+                    <pic:cNvPicPr/>
+                  </pic:nvPicPr>
+                  <pic:blipFill>
+                    <a:blip r:embed="rId10"/>
+                    <a:stretch>
+                      <a:fillRect/>
+                    </a:stretch>
+                  </pic:blipFill>
+                  <pic:spPr>
+                    <a:xfrm>
+                      <a:off x="0" y="0"/>
+                      <a:ext cx="5858693" cy="781159"/>
+                    </a:xfrm>
+                    <a:prstGeom prst="rect">
+                      <a:avLst/>
+                    </a:prstGeom>
+                  </pic:spPr>
+                </pic:pic>
+              </a:graphicData>
+            </a:graphic>
+          </wp:inline>
+        </w:drawing>
+      </w:r>
+    </w:p>
+    <w:p>
+      <w:pPr>
+        <w:pStyle w:val="Heading1"/>
+      </w:pPr>
+      <w:r>
+        <w:lastRenderedPageBreak/>
+        <w:t xml:space="preserve">Custom Provider and custom HOOK </w:t>
+      </w:r>
+    </w:p>
+    <w:p>
+      <w:pPr>
+        <w:pStyle w:val="ListParagraph"/>
+        <w:numPr>
+          <w:ilvl w:val="0"/>
+          <w:numId w:val="1"/>
+        </w:numPr>
+      </w:pPr>
+      <w:r>
+        <w:t>Advanced pattern</w:t>
+      </w:r>
+    </w:p>
+    <w:p>
+      <w:pPr>
+        <w:pStyle w:val="ListParagraph"/>
+        <w:numPr>
+          <w:ilvl w:val="0"/>
+          <w:numId w:val="1"/>
+        </w:numPr>
+      </w:pPr>
+      <w:r>
+        <w:t>We move everything that is related to the Context and move it into a separate file</w:t>
+      </w:r>
+    </w:p>
+    <w:p>
+      <w:pPr>
+        <w:pStyle w:val="ListParagraph"/>
+        <w:numPr>
+          <w:ilvl w:val="0"/>
+          <w:numId w:val="1"/>
+        </w:numPr>
+      </w:pPr>
+      <w:r>
+        <w:t>We move all the state and the state updating logic and move it into the new C</w:t>
+      </w:r>
+      <w:r>
+        <w:t>o</w:t>
+      </w:r>
+      <w:r>
+        <w:t>mponent</w:t>
+      </w:r>
+    </w:p>
+    <w:p>
+      <w:pPr>
+        <w:pStyle w:val="ListParagraph"/>
+        <w:numPr>
+          <w:ilvl w:val="0"/>
+          <w:numId w:val="1"/>
+        </w:numPr>
+      </w:pPr>
+      <w:r>
+        <w:drawing>
+          <wp:inline distT="0" distB="0" distL="0" distR="0" wp14:anchorId="77309201" wp14:editId="33129AA6">
+            <wp:extent cx="4484535" cy="3765860"/>
+            <wp:effectExtent l="0" t="0" r="0" b="6350"/>
+            <wp:docPr id="1388421210" name="Picture 1" descr="A screen shot of a computer screen&#10;&#10;Description automatically generated"/>
+            <wp:cNvGraphicFramePr>
+              <a:graphicFrameLocks xmlns:a="http://schemas.openxmlformats.org/drawingml/2006/main" noChangeAspect="1"/>
+            </wp:cNvGraphicFramePr>
+            <a:graphic xmlns:a="http://schemas.openxmlformats.org/drawingml/2006/main">
+              <a:graphicData uri="http://schemas.openxmlformats.org/drawingml/2006/picture">
+                <pic:pic xmlns:pic="http://schemas.openxmlformats.org/drawingml/2006/picture">
+                  <pic:nvPicPr>
+                    <pic:cNvPr id="1388421210" name="Picture 1" descr="A screen shot of a computer screen&#10;&#10;Description automatically generated"/>
+                    <pic:cNvPicPr/>
+                  </pic:nvPicPr>
+                  <pic:blipFill>
+                    <a:blip r:embed="rId11"/>
+                    <a:stretch>
+                      <a:fillRect/>
+                    </a:stretch>
+                  </pic:blipFill>
+                  <pic:spPr>
+                    <a:xfrm>
+                      <a:off x="0" y="0"/>
+                      <a:ext cx="4487174" cy="3768076"/>
+                    </a:xfrm>
+                    <a:prstGeom prst="rect">
+                      <a:avLst/>
+                    </a:prstGeom>
+                  </pic:spPr>
+                </pic:pic>
+              </a:graphicData>
+            </a:graphic>
+          </wp:inline>
+        </w:drawing>
+      </w:r>
+    </w:p>
+    <w:p>
+      <w:pPr>
+        <w:pStyle w:val="ListParagraph"/>
+        <w:numPr>
+          <w:ilvl w:val="0"/>
+          <w:numId w:val="1"/>
+        </w:numPr>
+      </w:pPr>
+      <w:r>
+        <w:t>We return the same thing ( PostContext.Provider)</w:t>
+      </w:r>
+    </w:p>
+    <w:p>
+      <w:pPr>
+        <w:pStyle w:val="ListParagraph"/>
+        <w:numPr>
+          <w:ilvl w:val="1"/>
+          <w:numId w:val="1"/>
+        </w:numPr>
+      </w:pPr>
+      <w:r>
+        <w:t>With the same OBJECT</w:t>
+      </w:r>
+    </w:p>
+    <w:p>
+      <w:pPr>
+        <w:pStyle w:val="ListParagraph"/>
+        <w:numPr>
+          <w:ilvl w:val="1"/>
+          <w:numId w:val="1"/>
+        </w:numPr>
+      </w:pPr>
+      <w:r>
+        <w:t>And also the {children} since we have placed all other components inside it in the main APP</w:t>
+      </w:r>
+    </w:p>
+    <w:p>
+      <w:pPr>
+        <w:pStyle w:val="ListParagraph"/>
+        <w:numPr>
+          <w:ilvl w:val="1"/>
+          <w:numId w:val="1"/>
+        </w:numPr>
+      </w:pPr>
+      <w:r>
+        <w:lastRenderedPageBreak/>
+        <w:drawing>
+          <wp:inline distT="0" distB="0" distL="0" distR="0" wp14:anchorId="07D1944C" wp14:editId="5119E082">
+            <wp:extent cx="4896533" cy="3134162"/>
+            <wp:effectExtent l="0" t="0" r="0" b="9525"/>
+            <wp:docPr id="953290328" name="Picture 1" descr="A screen shot of a computer program&#10;&#10;Description automatically generated"/>
+            <wp:cNvGraphicFramePr>
+              <a:graphicFrameLocks xmlns:a="http://schemas.openxmlformats.org/drawingml/2006/main" noChangeAspect="1"/>
+            </wp:cNvGraphicFramePr>
+            <a:graphic xmlns:a="http://schemas.openxmlformats.org/drawingml/2006/main">
+              <a:graphicData uri="http://schemas.openxmlformats.org/drawingml/2006/picture">
+                <pic:pic xmlns:pic="http://schemas.openxmlformats.org/drawingml/2006/picture">
+                  <pic:nvPicPr>
+                    <pic:cNvPr id="953290328" name="Picture 1" descr="A screen shot of a computer program&#10;&#10;Description automatically generated"/>
+                    <pic:cNvPicPr/>
+                  </pic:nvPicPr>
+                  <pic:blipFill>
+                    <a:blip r:embed="rId12"/>
+                    <a:stretch>
+                      <a:fillRect/>
+                    </a:stretch>
+                  </pic:blipFill>
+                  <pic:spPr>
+                    <a:xfrm>
+                      <a:off x="0" y="0"/>
+                      <a:ext cx="4896533" cy="3134162"/>
+                    </a:xfrm>
+                    <a:prstGeom prst="rect">
+                      <a:avLst/>
+                    </a:prstGeom>
+                  </pic:spPr>
+                </pic:pic>
+              </a:graphicData>
+            </a:graphic>
+          </wp:inline>
+        </w:drawing>
+      </w:r>
+    </w:p>
     <w:p/>
+    <w:p>
+      <w:pPr>
+        <w:pStyle w:val="Heading1"/>
+      </w:pPr>
+      <w:r>
+        <w:t>The Custom Hook</w:t>
+      </w:r>
+    </w:p>
+    <w:p>
+      <w:pPr>
+        <w:pStyle w:val="ListParagraph"/>
+        <w:numPr>
+          <w:ilvl w:val="0"/>
+          <w:numId w:val="1"/>
+        </w:numPr>
+      </w:pPr>
+      <w:r>
+        <w:t>We are creating it into the same new File</w:t>
+      </w:r>
+    </w:p>
+    <w:p>
+      <w:pPr>
+        <w:pStyle w:val="ListParagraph"/>
+        <w:numPr>
+          <w:ilvl w:val="0"/>
+          <w:numId w:val="1"/>
+        </w:numPr>
+      </w:pPr>
+      <w:r>
+        <w:t>We are getting the context</w:t>
+      </w:r>
+    </w:p>
+    <w:p>
+      <w:pPr>
+        <w:pStyle w:val="ListParagraph"/>
+        <w:numPr>
+          <w:ilvl w:val="0"/>
+          <w:numId w:val="1"/>
+        </w:numPr>
+      </w:pPr>
+      <w:r>
+        <w:t>We are returning the context</w:t>
+      </w:r>
+    </w:p>
+    <w:p>
+      <w:pPr>
+        <w:pStyle w:val="ListParagraph"/>
+        <w:numPr>
+          <w:ilvl w:val="0"/>
+          <w:numId w:val="1"/>
+        </w:numPr>
+      </w:pPr>
+      <w:r>
+        <w:t>Export the custom HOOK</w:t>
+      </w:r>
+    </w:p>
+    <w:p>
+      <w:pPr>
+        <w:pStyle w:val="ListParagraph"/>
+        <w:numPr>
+          <w:ilvl w:val="0"/>
+          <w:numId w:val="1"/>
+        </w:numPr>
+      </w:pPr>
+      <w:r>
+        <w:drawing>
+          <wp:inline distT="0" distB="0" distL="0" distR="0" wp14:anchorId="2AB14C50" wp14:editId="6704C861">
+            <wp:extent cx="5943600" cy="1715135"/>
+            <wp:effectExtent l="0" t="0" r="0" b="0"/>
+            <wp:docPr id="1679216381" name="Picture 1" descr="A screen shot of a computer program&#10;&#10;Description automatically generated"/>
+            <wp:cNvGraphicFramePr>
+              <a:graphicFrameLocks xmlns:a="http://schemas.openxmlformats.org/drawingml/2006/main" noChangeAspect="1"/>
+            </wp:cNvGraphicFramePr>
+            <a:graphic xmlns:a="http://schemas.openxmlformats.org/drawingml/2006/main">
+              <a:graphicData uri="http://schemas.openxmlformats.org/drawingml/2006/picture">
+                <pic:pic xmlns:pic="http://schemas.openxmlformats.org/drawingml/2006/picture">
+                  <pic:nvPicPr>
+                    <pic:cNvPr id="1679216381" name="Picture 1" descr="A screen shot of a computer program&#10;&#10;Description automatically generated"/>
+                    <pic:cNvPicPr/>
+                  </pic:nvPicPr>
+                  <pic:blipFill>
+                    <a:blip r:embed="rId13"/>
+                    <a:stretch>
+                      <a:fillRect/>
+                    </a:stretch>
+                  </pic:blipFill>
+                  <pic:spPr>
+                    <a:xfrm>
+                      <a:off x="0" y="0"/>
+                      <a:ext cx="5943600" cy="1715135"/>
+                    </a:xfrm>
+                    <a:prstGeom prst="rect">
+                      <a:avLst/>
+                    </a:prstGeom>
+                  </pic:spPr>
+                </pic:pic>
+              </a:graphicData>
+            </a:graphic>
+          </wp:inline>
+        </w:drawing>
+      </w:r>
+    </w:p>
+    <w:p>
+      <w:pPr>
+        <w:pStyle w:val="ListParagraph"/>
+        <w:numPr>
+          <w:ilvl w:val="0"/>
+          <w:numId w:val="1"/>
+        </w:numPr>
+      </w:pPr>
+      <w:r>
+        <w:t xml:space="preserve">Use the </w:t>
+      </w:r>
+      <w:r>
+        <w:rPr>
+          <w:b/>
+          <w:bCs/>
+        </w:rPr>
+        <w:t>CUSTOM</w:t>
+      </w:r>
+      <w:r>
+        <w:t xml:space="preserve"> </w:t>
+      </w:r>
+      <w:r>
+        <w:rPr>
+          <w:b/>
+          <w:bCs/>
+        </w:rPr>
+        <w:t>HOOK</w:t>
+      </w:r>
+      <w:r>
+        <w:t xml:space="preserve"> instead of t</w:t>
+      </w:r>
+      <w:r>
+        <w:t>he useContext hook</w:t>
+      </w:r>
+    </w:p>
+    <w:p>
+      <w:pPr>
+        <w:pStyle w:val="ListParagraph"/>
+        <w:numPr>
+          <w:ilvl w:val="1"/>
+          <w:numId w:val="1"/>
+        </w:numPr>
+      </w:pPr>
+      <w:r>
+        <w:drawing>
+          <wp:inline distT="0" distB="0" distL="0" distR="0" wp14:anchorId="36E39FC0" wp14:editId="4E3053BF">
+            <wp:extent cx="3101609" cy="662997"/>
+            <wp:effectExtent l="0" t="0" r="3810" b="3810"/>
+            <wp:docPr id="911013091" name="Picture 1" descr="A computer screen shot of a computer screen&#10;&#10;Description automatically generated"/>
+            <wp:cNvGraphicFramePr>
+              <a:graphicFrameLocks xmlns:a="http://schemas.openxmlformats.org/drawingml/2006/main" noChangeAspect="1"/>
+            </wp:cNvGraphicFramePr>
+            <a:graphic xmlns:a="http://schemas.openxmlformats.org/drawingml/2006/main">
+              <a:graphicData uri="http://schemas.openxmlformats.org/drawingml/2006/picture">
+                <pic:pic xmlns:pic="http://schemas.openxmlformats.org/drawingml/2006/picture">
+                  <pic:nvPicPr>
+                    <pic:cNvPr id="911013091" name="Picture 1" descr="A computer screen shot of a computer screen&#10;&#10;Description automatically generated"/>
+                    <pic:cNvPicPr/>
+                  </pic:nvPicPr>
+                  <pic:blipFill>
+                    <a:blip r:embed="rId14"/>
+                    <a:stretch>
+                      <a:fillRect/>
+                    </a:stretch>
+                  </pic:blipFill>
+                  <pic:spPr>
+                    <a:xfrm>
+                      <a:off x="0" y="0"/>
+                      <a:ext cx="3101609" cy="662997"/>
+                    </a:xfrm>
+                    <a:prstGeom prst="rect">
+                      <a:avLst/>
+                    </a:prstGeom>
+                  </pic:spPr>
+                </pic:pic>
+              </a:graphicData>
+            </a:graphic>
+          </wp:inline>
+        </w:drawing>
+      </w:r>
+    </w:p>
+    <w:p/>
+    <w:p/>
+    <w:p>
+      <w:pPr>
+        <w:pStyle w:val="ListParagraph"/>
+        <w:numPr>
+          <w:ilvl w:val="0"/>
+          <w:numId w:val="1"/>
+        </w:numPr>
+      </w:pPr>
+      <w:r>
+        <w:lastRenderedPageBreak/>
+        <w:t xml:space="preserve">In case somebody uses the custom HOOK </w:t>
+      </w:r>
+      <w:r>
+        <w:rPr>
+          <w:b/>
+          <w:bCs/>
+        </w:rPr>
+        <w:t>outside of the PostProvider component</w:t>
+      </w:r>
+      <w:r>
+        <w:t>, we throw an error</w:t>
+      </w:r>
+    </w:p>
+    <w:p>
+      <w:pPr>
+        <w:pStyle w:val="ListParagraph"/>
+        <w:numPr>
+          <w:ilvl w:val="0"/>
+          <w:numId w:val="1"/>
+        </w:numPr>
+      </w:pPr>
+      <w:r>
+        <w:drawing>
+          <wp:inline distT="0" distB="0" distL="0" distR="0" wp14:anchorId="33288455" wp14:editId="088E93E5">
+            <wp:extent cx="4579951" cy="987430"/>
+            <wp:effectExtent l="0" t="0" r="0" b="3175"/>
+            <wp:docPr id="143612048" name="Picture 1" descr="A screen shot of a computer code&#10;&#10;Description automatically generated"/>
+            <wp:cNvGraphicFramePr>
+              <a:graphicFrameLocks xmlns:a="http://schemas.openxmlformats.org/drawingml/2006/main" noChangeAspect="1"/>
+            </wp:cNvGraphicFramePr>
+            <a:graphic xmlns:a="http://schemas.openxmlformats.org/drawingml/2006/main">
+              <a:graphicData uri="http://schemas.openxmlformats.org/drawingml/2006/picture">
+                <pic:pic xmlns:pic="http://schemas.openxmlformats.org/drawingml/2006/picture">
+                  <pic:nvPicPr>
+                    <pic:cNvPr id="143612048" name="Picture 1" descr="A screen shot of a computer code&#10;&#10;Description automatically generated"/>
+                    <pic:cNvPicPr/>
+                  </pic:nvPicPr>
+                  <pic:blipFill>
+                    <a:blip r:embed="rId15"/>
+                    <a:stretch>
+                      <a:fillRect/>
+                    </a:stretch>
+                  </pic:blipFill>
+                  <pic:spPr>
+                    <a:xfrm>
+                      <a:off x="0" y="0"/>
+                      <a:ext cx="4590699" cy="989747"/>
+                    </a:xfrm>
+                    <a:prstGeom prst="rect">
+                      <a:avLst/>
+                    </a:prstGeom>
+                  </pic:spPr>
+                </pic:pic>
+              </a:graphicData>
+            </a:graphic>
+          </wp:inline>
+        </w:drawing>
+      </w:r>
+    </w:p>
+    <w:p>
+      <w:pPr>
+        <w:pStyle w:val="Heading1"/>
+      </w:pPr>
+      <w:r>
+        <w:t>Advanced STATE MANAGEMENT</w:t>
+      </w:r>
+    </w:p>
+    <w:p/>
+    <w:p>
+      <w:pPr>
+        <w:pStyle w:val="Heading2"/>
+      </w:pPr>
+      <w:r>
+        <w:t>Types of State</w:t>
+      </w:r>
+    </w:p>
+    <w:p>
+      <w:pPr>
+        <w:pStyle w:val="ListParagraph"/>
+        <w:numPr>
+          <w:ilvl w:val="0"/>
+          <w:numId w:val="4"/>
+        </w:numPr>
+      </w:pPr>
+      <w:r>
+        <w:t>State Acces</w:t>
+      </w:r>
+      <w:r>
+        <w:t>s</w:t>
+      </w:r>
+      <w:r>
+        <w:t>ibility</w:t>
+      </w:r>
+    </w:p>
+    <w:p>
+      <w:pPr>
+        <w:pStyle w:val="ListParagraph"/>
+        <w:numPr>
+          <w:ilvl w:val="1"/>
+          <w:numId w:val="4"/>
+        </w:numPr>
+      </w:pPr>
+      <w:r>
+        <w:t>Local State</w:t>
+      </w:r>
+    </w:p>
+    <w:p>
+      <w:pPr>
+        <w:pStyle w:val="ListParagraph"/>
+        <w:numPr>
+          <w:ilvl w:val="2"/>
+          <w:numId w:val="4"/>
+        </w:numPr>
+      </w:pPr>
+      <w:r>
+        <w:t>Needed by 1 or a few components</w:t>
+      </w:r>
+    </w:p>
+    <w:p>
+      <w:pPr>
+        <w:pStyle w:val="ListParagraph"/>
+        <w:numPr>
+          <w:ilvl w:val="2"/>
+          <w:numId w:val="4"/>
+        </w:numPr>
+      </w:pPr>
+      <w:r>
+        <w:t>Accessible inside the component or child components</w:t>
+      </w:r>
+    </w:p>
+    <w:p>
+      <w:pPr>
+        <w:pStyle w:val="ListParagraph"/>
+        <w:numPr>
+          <w:ilvl w:val="1"/>
+          <w:numId w:val="4"/>
+        </w:numPr>
+      </w:pPr>
+      <w:r>
+        <w:t>Global State</w:t>
+      </w:r>
+    </w:p>
+    <w:p>
+      <w:pPr>
+        <w:pStyle w:val="ListParagraph"/>
+        <w:numPr>
+          <w:ilvl w:val="2"/>
+          <w:numId w:val="4"/>
+        </w:numPr>
+      </w:pPr>
+      <w:r>
+        <w:t>Needed by many components</w:t>
+      </w:r>
+    </w:p>
+    <w:p>
+      <w:pPr>
+        <w:pStyle w:val="ListParagraph"/>
+        <w:numPr>
+          <w:ilvl w:val="2"/>
+          <w:numId w:val="4"/>
+        </w:numPr>
+      </w:pPr>
+      <w:r>
+        <w:t>Accessible to every component in the app</w:t>
+      </w:r>
+    </w:p>
+    <w:p>
+      <w:pPr>
+        <w:pStyle w:val="ListParagraph"/>
+        <w:numPr>
+          <w:ilvl w:val="0"/>
+          <w:numId w:val="4"/>
+        </w:numPr>
+      </w:pPr>
+      <w:r>
+        <w:t>State Domain</w:t>
+      </w:r>
+    </w:p>
+    <w:p>
+      <w:pPr>
+        <w:pStyle w:val="ListParagraph"/>
+        <w:numPr>
+          <w:ilvl w:val="1"/>
+          <w:numId w:val="4"/>
+        </w:numPr>
+      </w:pPr>
+      <w:r>
+        <w:t>Remote State</w:t>
+      </w:r>
+    </w:p>
+    <w:p>
+      <w:pPr>
+        <w:pStyle w:val="ListParagraph"/>
+        <w:numPr>
+          <w:ilvl w:val="2"/>
+          <w:numId w:val="4"/>
+        </w:numPr>
+      </w:pPr>
+      <w:r>
+        <w:t>Application data that is loaded from remote Server (API)</w:t>
+      </w:r>
+    </w:p>
+    <w:p>
+      <w:pPr>
+        <w:pStyle w:val="ListParagraph"/>
+        <w:numPr>
+          <w:ilvl w:val="2"/>
+          <w:numId w:val="4"/>
+        </w:numPr>
+      </w:pPr>
+      <w:r>
+        <w:t>Usually ASYNC</w:t>
+      </w:r>
+    </w:p>
+    <w:p>
+      <w:pPr>
+        <w:pStyle w:val="ListParagraph"/>
+        <w:numPr>
+          <w:ilvl w:val="2"/>
+          <w:numId w:val="4"/>
+        </w:numPr>
+      </w:pPr>
+      <w:r>
+        <w:t>Needs Re-fetching + updating</w:t>
+      </w:r>
+    </w:p>
+    <w:p>
+      <w:pPr>
+        <w:pStyle w:val="ListParagraph"/>
+        <w:numPr>
+          <w:ilvl w:val="1"/>
+          <w:numId w:val="4"/>
+        </w:numPr>
+      </w:pPr>
+      <w:r>
+        <w:t>UI State</w:t>
+      </w:r>
+    </w:p>
+    <w:p>
+      <w:pPr>
+        <w:pStyle w:val="ListParagraph"/>
+        <w:numPr>
+          <w:ilvl w:val="2"/>
+          <w:numId w:val="4"/>
+        </w:numPr>
+      </w:pPr>
+      <w:r>
+        <w:t>Everything else</w:t>
+      </w:r>
+    </w:p>
+    <w:p>
+      <w:pPr>
+        <w:pStyle w:val="ListParagraph"/>
+        <w:numPr>
+          <w:ilvl w:val="2"/>
+          <w:numId w:val="4"/>
+        </w:numPr>
+      </w:pPr>
+      <w:r>
+        <w:t>Filters, open panels, theme</w:t>
+      </w:r>
+    </w:p>
+    <w:p>
+      <w:pPr>
+        <w:pStyle w:val="ListParagraph"/>
+        <w:numPr>
+          <w:ilvl w:val="2"/>
+          <w:numId w:val="4"/>
+        </w:numPr>
+      </w:pPr>
+      <w:r>
+        <w:t>Usually Synchronous</w:t>
+      </w:r>
+    </w:p>
+    <w:p>
+      <w:pPr>
+        <w:pStyle w:val="ListParagraph"/>
+        <w:numPr>
+          <w:ilvl w:val="2"/>
+          <w:numId w:val="4"/>
+        </w:numPr>
+      </w:pPr>
+      <w:r>
+        <w:t>Stored in the application</w:t>
+      </w:r>
+    </w:p>
+    <w:p>
+      <w:pPr>
+        <w:pStyle w:val="ListParagraph"/>
+        <w:numPr>
+          <w:ilvl w:val="2"/>
+          <w:numId w:val="4"/>
+        </w:numPr>
+      </w:pPr>
+      <w:r>
+        <w:t>Easy to Handle</w:t>
+      </w:r>
+    </w:p>
+    <w:p>
+      <w:pPr>
+        <w:pStyle w:val="Heading2"/>
+      </w:pPr>
+      <w:r>
+        <w:t>State Placement</w:t>
+      </w:r>
+    </w:p>
+    <w:p>
+      <w:pPr>
+        <w:pStyle w:val="ListParagraph"/>
+        <w:numPr>
+          <w:ilvl w:val="0"/>
+          <w:numId w:val="1"/>
+        </w:numPr>
+      </w:pPr>
+      <w:r>
+        <w:t>Local Component</w:t>
+      </w:r>
+    </w:p>
+    <w:p>
+      <w:pPr>
+        <w:pStyle w:val="ListParagraph"/>
+        <w:numPr>
+          <w:ilvl w:val="1"/>
+          <w:numId w:val="1"/>
+        </w:numPr>
+      </w:pPr>
+      <w:r>
+        <w:t>useState, useReducer, useRef</w:t>
+      </w:r>
+    </w:p>
+    <w:p>
+      <w:pPr>
+        <w:pStyle w:val="ListParagraph"/>
+        <w:numPr>
+          <w:ilvl w:val="1"/>
+          <w:numId w:val="1"/>
+        </w:numPr>
+      </w:pPr>
+      <w:r>
+        <w:t>Local State</w:t>
+      </w:r>
+    </w:p>
+    <w:p>
+      <w:pPr>
+        <w:pStyle w:val="ListParagraph"/>
+        <w:numPr>
+          <w:ilvl w:val="0"/>
+          <w:numId w:val="1"/>
+        </w:numPr>
+      </w:pPr>
+      <w:r>
+        <w:t>Parental Component</w:t>
+      </w:r>
+    </w:p>
+    <w:p>
+      <w:pPr>
+        <w:pStyle w:val="ListParagraph"/>
+        <w:numPr>
+          <w:ilvl w:val="1"/>
+          <w:numId w:val="1"/>
+        </w:numPr>
+      </w:pPr>
+      <w:r>
+        <w:t>useState, useReducer, useRef</w:t>
+      </w:r>
+    </w:p>
+    <w:p>
+      <w:pPr>
+        <w:pStyle w:val="ListParagraph"/>
+        <w:numPr>
+          <w:ilvl w:val="1"/>
+          <w:numId w:val="1"/>
+        </w:numPr>
+      </w:pPr>
+      <w:r>
+        <w:t>Lifting up State</w:t>
+      </w:r>
+    </w:p>
+    <w:p>
+      <w:pPr>
+        <w:pStyle w:val="ListParagraph"/>
+        <w:numPr>
+          <w:ilvl w:val="0"/>
+          <w:numId w:val="1"/>
+        </w:numPr>
+      </w:pPr>
+      <w:r>
+        <w:t xml:space="preserve">Context </w:t>
+      </w:r>
+    </w:p>
+    <w:p>
+      <w:pPr>
+        <w:pStyle w:val="ListParagraph"/>
+        <w:numPr>
+          <w:ilvl w:val="1"/>
+          <w:numId w:val="1"/>
+        </w:numPr>
+      </w:pPr>
+      <w:r>
+        <w:t>Context API + useState or useReducer</w:t>
+      </w:r>
+    </w:p>
+    <w:p>
+      <w:pPr>
+        <w:pStyle w:val="ListParagraph"/>
+        <w:numPr>
+          <w:ilvl w:val="1"/>
+          <w:numId w:val="1"/>
+        </w:numPr>
+      </w:pPr>
+      <w:r>
+        <w:t xml:space="preserve">Context API is used to </w:t>
+      </w:r>
+      <w:r>
+        <w:rPr>
+          <w:b/>
+          <w:bCs/>
+        </w:rPr>
+        <w:t>PROVIDE ACCESS TO THE STATE</w:t>
+      </w:r>
+    </w:p>
+    <w:p>
+      <w:pPr>
+        <w:pStyle w:val="ListParagraph"/>
+        <w:numPr>
+          <w:ilvl w:val="1"/>
+          <w:numId w:val="1"/>
+        </w:numPr>
+      </w:pPr>
+      <w:r>
+        <w:t xml:space="preserve">useState, useReducer is used to </w:t>
+      </w:r>
+      <w:r>
+        <w:rPr>
+          <w:b/>
+          <w:bCs/>
+        </w:rPr>
+        <w:t>update the state</w:t>
+      </w:r>
+    </w:p>
+    <w:p>
+      <w:pPr>
+        <w:pStyle w:val="ListParagraph"/>
+        <w:numPr>
+          <w:ilvl w:val="1"/>
+          <w:numId w:val="1"/>
+        </w:numPr>
+      </w:pPr>
+      <w:r>
+        <w:rPr>
+          <w:b/>
+          <w:bCs/>
+        </w:rPr>
+        <w:lastRenderedPageBreak/>
+        <w:t>BEST FOR UI STATE</w:t>
+      </w:r>
+    </w:p>
+    <w:p>
+      <w:pPr>
+        <w:pStyle w:val="ListParagraph"/>
+        <w:numPr>
+          <w:ilvl w:val="0"/>
+          <w:numId w:val="1"/>
+        </w:numPr>
+      </w:pPr>
+      <w:r>
+        <w:t>3</w:t>
+      </w:r>
+      <w:r>
+        <w:rPr>
+          <w:vertAlign w:val="superscript"/>
+        </w:rPr>
+        <w:t>rd</w:t>
+      </w:r>
+      <w:r>
+        <w:t xml:space="preserve"> Party Library</w:t>
+      </w:r>
+    </w:p>
+    <w:p>
+      <w:pPr>
+        <w:pStyle w:val="ListParagraph"/>
+        <w:numPr>
+          <w:ilvl w:val="1"/>
+          <w:numId w:val="1"/>
+        </w:numPr>
+      </w:pPr>
+      <w:r>
+        <w:t>Redux, React Query, SWR, Zustand</w:t>
+      </w:r>
+    </w:p>
+    <w:p>
+      <w:pPr>
+        <w:pStyle w:val="ListParagraph"/>
+        <w:numPr>
+          <w:ilvl w:val="1"/>
+          <w:numId w:val="1"/>
+        </w:numPr>
+      </w:pPr>
+      <w:r>
+        <w:rPr>
+          <w:b/>
+          <w:bCs/>
+        </w:rPr>
+        <w:t>BEST FOR REMOTE STATE</w:t>
+      </w:r>
+    </w:p>
+    <w:p>
+      <w:pPr>
+        <w:pStyle w:val="ListParagraph"/>
+        <w:numPr>
+          <w:ilvl w:val="1"/>
+          <w:numId w:val="1"/>
+        </w:numPr>
+      </w:pPr>
+      <w:r>
+        <w:t>Global State ( remote or UI)</w:t>
+      </w:r>
+    </w:p>
+    <w:p>
+      <w:pPr>
+        <w:pStyle w:val="ListParagraph"/>
+        <w:numPr>
+          <w:ilvl w:val="0"/>
+          <w:numId w:val="1"/>
+        </w:numPr>
+      </w:pPr>
+      <w:r>
+        <w:t>URL</w:t>
+      </w:r>
+    </w:p>
+    <w:p>
+      <w:pPr>
+        <w:pStyle w:val="ListParagraph"/>
+        <w:numPr>
+          <w:ilvl w:val="1"/>
+          <w:numId w:val="1"/>
+        </w:numPr>
+      </w:pPr>
+      <w:r>
+        <w:t>React Router</w:t>
+      </w:r>
+    </w:p>
+    <w:p>
+      <w:pPr>
+        <w:pStyle w:val="ListParagraph"/>
+        <w:numPr>
+          <w:ilvl w:val="1"/>
+          <w:numId w:val="1"/>
+        </w:numPr>
+      </w:pPr>
+      <w:r>
+        <w:t>Global State, passing between pages</w:t>
+      </w:r>
+    </w:p>
+    <w:p>
+      <w:pPr>
+        <w:pStyle w:val="ListParagraph"/>
+        <w:numPr>
+          <w:ilvl w:val="0"/>
+          <w:numId w:val="1"/>
+        </w:numPr>
+      </w:pPr>
+      <w:r>
+        <w:t>Browser</w:t>
+      </w:r>
+    </w:p>
+    <w:p>
+      <w:pPr>
+        <w:pStyle w:val="ListParagraph"/>
+        <w:numPr>
+          <w:ilvl w:val="1"/>
+          <w:numId w:val="1"/>
+        </w:numPr>
+      </w:pPr>
+      <w:r>
+        <w:t>Local Storage, session Storage</w:t>
+      </w:r>
+    </w:p>
+    <w:p/>
+    <w:p>
+      <w:pPr>
+        <w:pStyle w:val="Heading2"/>
+      </w:pPr>
+      <w:r>
+        <w:t>State Management TOOLS</w:t>
+      </w:r>
+    </w:p>
+    <w:p>
+      <w:pPr>
+        <w:pStyle w:val="ListParagraph"/>
+        <w:numPr>
+          <w:ilvl w:val="0"/>
+          <w:numId w:val="1"/>
+        </w:numPr>
+      </w:pPr>
+      <w:r>
+        <w:rPr>
+          <w:b/>
+          <w:bCs/>
+        </w:rPr>
+        <w:t>Local UI state</w:t>
+      </w:r>
+    </w:p>
+    <w:p>
+      <w:pPr>
+        <w:pStyle w:val="ListParagraph"/>
+        <w:numPr>
+          <w:ilvl w:val="1"/>
+          <w:numId w:val="1"/>
+        </w:numPr>
+      </w:pPr>
+      <w:r>
+        <w:t>useState</w:t>
+      </w:r>
+    </w:p>
+    <w:p>
+      <w:pPr>
+        <w:pStyle w:val="ListParagraph"/>
+        <w:numPr>
+          <w:ilvl w:val="1"/>
+          <w:numId w:val="1"/>
+        </w:numPr>
+      </w:pPr>
+      <w:r>
+        <w:t>useReducer</w:t>
+      </w:r>
+    </w:p>
+    <w:p>
+      <w:pPr>
+        <w:pStyle w:val="ListParagraph"/>
+        <w:numPr>
+          <w:ilvl w:val="1"/>
+          <w:numId w:val="1"/>
+        </w:numPr>
+      </w:pPr>
+      <w:r>
+        <w:t>useRef</w:t>
+      </w:r>
+    </w:p>
+    <w:p>
+      <w:pPr>
+        <w:pStyle w:val="ListParagraph"/>
+        <w:numPr>
+          <w:ilvl w:val="0"/>
+          <w:numId w:val="1"/>
+        </w:numPr>
+      </w:pPr>
+      <w:r>
+        <w:rPr>
+          <w:b/>
+          <w:bCs/>
+        </w:rPr>
+        <w:t>Local Remote</w:t>
+      </w:r>
+    </w:p>
+    <w:p>
+      <w:pPr>
+        <w:pStyle w:val="ListParagraph"/>
+        <w:numPr>
+          <w:ilvl w:val="1"/>
+          <w:numId w:val="1"/>
+        </w:numPr>
+      </w:pPr>
+      <w:r>
+        <w:t xml:space="preserve">Fetch + useEffect + useState  / useReducer </w:t>
+      </w:r>
+    </w:p>
+    <w:p>
+      <w:pPr>
+        <w:pStyle w:val="ListParagraph"/>
+        <w:numPr>
+          <w:ilvl w:val="1"/>
+          <w:numId w:val="1"/>
+        </w:numPr>
+      </w:pPr>
+      <w:r>
+        <w:t>Good in SMALL APPLICATIONS</w:t>
+      </w:r>
+    </w:p>
+    <w:p>
+      <w:pPr>
+        <w:pStyle w:val="ListParagraph"/>
+        <w:numPr>
+          <w:ilvl w:val="0"/>
+          <w:numId w:val="1"/>
+        </w:numPr>
+      </w:pPr>
+      <w:r>
+        <w:rPr>
+          <w:b/>
+          <w:bCs/>
+        </w:rPr>
+        <w:t>Global Remote</w:t>
+      </w:r>
+    </w:p>
+    <w:p>
+      <w:pPr>
+        <w:pStyle w:val="ListParagraph"/>
+        <w:numPr>
+          <w:ilvl w:val="1"/>
+          <w:numId w:val="1"/>
+        </w:numPr>
+      </w:pPr>
+      <w:r>
+        <w:t>Context API + useState/ useReducer</w:t>
+      </w:r>
+    </w:p>
+    <w:p>
+      <w:pPr>
+        <w:pStyle w:val="ListParagraph"/>
+        <w:numPr>
+          <w:ilvl w:val="1"/>
+          <w:numId w:val="1"/>
+        </w:numPr>
+      </w:pPr>
+      <w:r>
+        <w:t>Reduxe, Zustand, Recoil</w:t>
+      </w:r>
+    </w:p>
+    <w:p>
+      <w:pPr>
+        <w:pStyle w:val="ListParagraph"/>
+        <w:numPr>
+          <w:ilvl w:val="1"/>
+          <w:numId w:val="1"/>
+        </w:numPr>
+      </w:pPr>
+      <w:r>
+        <w:t>Highly Specialized TOOLS for Remote State</w:t>
+      </w:r>
+    </w:p>
+    <w:p>
+      <w:pPr>
+        <w:pStyle w:val="ListParagraph"/>
+        <w:numPr>
+          <w:ilvl w:val="2"/>
+          <w:numId w:val="1"/>
+        </w:numPr>
+      </w:pPr>
+      <w:r>
+        <w:t>React Query</w:t>
+      </w:r>
+    </w:p>
+    <w:p>
+      <w:pPr>
+        <w:pStyle w:val="ListParagraph"/>
+        <w:numPr>
+          <w:ilvl w:val="2"/>
+          <w:numId w:val="1"/>
+        </w:numPr>
+      </w:pPr>
+      <w:r>
+        <w:t>SWR</w:t>
+      </w:r>
+    </w:p>
+    <w:p>
+      <w:pPr>
+        <w:pStyle w:val="ListParagraph"/>
+        <w:numPr>
+          <w:ilvl w:val="2"/>
+          <w:numId w:val="1"/>
+        </w:numPr>
+      </w:pPr>
+      <w:r>
+        <w:t>RTK Query</w:t>
+      </w:r>
+    </w:p>
+    <w:p>
+      <w:pPr>
+        <w:pStyle w:val="ListParagraph"/>
+        <w:numPr>
+          <w:ilvl w:val="0"/>
+          <w:numId w:val="1"/>
+        </w:numPr>
+      </w:pPr>
+      <w:r>
+        <w:rPr>
+          <w:b/>
+          <w:bCs/>
+        </w:rPr>
+        <w:t>Global UI</w:t>
+      </w:r>
+    </w:p>
+    <w:p>
+      <w:pPr>
+        <w:pStyle w:val="ListParagraph"/>
+        <w:numPr>
+          <w:ilvl w:val="1"/>
+          <w:numId w:val="1"/>
+        </w:numPr>
+      </w:pPr>
+      <w:r>
+        <w:t>Context API + useState/ useReducer</w:t>
+      </w:r>
+    </w:p>
+    <w:p>
+      <w:pPr>
+        <w:pStyle w:val="ListParagraph"/>
+        <w:numPr>
+          <w:ilvl w:val="1"/>
+          <w:numId w:val="1"/>
+        </w:numPr>
+      </w:pPr>
+      <w:r>
+        <w:t>Redux, Zustand, Recoil</w:t>
+      </w:r>
+    </w:p>
+    <w:p>
+      <w:pPr>
+        <w:pStyle w:val="ListParagraph"/>
+        <w:numPr>
+          <w:ilvl w:val="1"/>
+          <w:numId w:val="1"/>
+        </w:numPr>
+      </w:pPr>
+      <w:r>
+        <w:t>React Router</w:t>
+      </w:r>
+    </w:p>
+    <w:p/>
+    <w:p>
+      <w:pPr>
+        <w:pStyle w:val="Heading1"/>
+      </w:pPr>
+      <w:r>
+        <w:t>NEXT STEPS ARE DONE IN THE WORLDWISE app from 11.React Router</w:t>
+      </w:r>
+    </w:p>
     <w:sectPr>
       <w:pgSz w:w="12240" w:h="15840"/>
       <w:pgMar w:top="1440" w:right="1440" w:bottom="1440" w:left="1440" w:header="720" w:footer="720" w:gutter="0"/>
@@ -258,7 +1865,7 @@
         <w:rFonts w:ascii="Aptos" w:eastAsiaTheme="minorHAnsi" w:hAnsi="Aptos" w:cstheme="minorBidi" w:hint="default"/>
       </w:rPr>
     </w:lvl>
-    <w:lvl w:ilvl="1" w:tplc="04090003" w:tentative="1">
+    <w:lvl w:ilvl="1" w:tplc="04090003">
       <w:start w:val="1"/>
       <w:numFmt w:val="bullet"/>
       <w:lvlText w:val="o"/>
@@ -270,7 +1877,7 @@
         <w:rFonts w:ascii="Courier New" w:hAnsi="Courier New" w:cs="Courier New" w:hint="default"/>
       </w:rPr>
     </w:lvl>
-    <w:lvl w:ilvl="2" w:tplc="04090005" w:tentative="1">
+    <w:lvl w:ilvl="2" w:tplc="04090005">
       <w:start w:val="1"/>
       <w:numFmt w:val="bullet"/>
       <w:lvlText w:val=""/>
@@ -444,11 +2051,195 @@
       </w:pPr>
     </w:lvl>
   </w:abstractNum>
+  <w:abstractNum w:abstractNumId="2" w15:restartNumberingAfterBreak="0">
+    <w:nsid w:val="5A3B51BF"/>
+    <w:multiLevelType w:val="hybridMultilevel"/>
+    <w:tmpl w:val="122C92DC"/>
+    <w:lvl w:ilvl="0" w:tplc="0409000F">
+      <w:start w:val="1"/>
+      <w:numFmt w:val="decimal"/>
+      <w:lvlText w:val="%1."/>
+      <w:lvlJc w:val="left"/>
+      <w:pPr>
+        <w:ind w:left="720" w:hanging="360"/>
+      </w:pPr>
+      <w:rPr>
+        <w:rFonts w:hint="default"/>
+      </w:rPr>
+    </w:lvl>
+    <w:lvl w:ilvl="1" w:tplc="04090019">
+      <w:start w:val="1"/>
+      <w:numFmt w:val="lowerLetter"/>
+      <w:lvlText w:val="%2."/>
+      <w:lvlJc w:val="left"/>
+      <w:pPr>
+        <w:ind w:left="1440" w:hanging="360"/>
+      </w:pPr>
+    </w:lvl>
+    <w:lvl w:ilvl="2" w:tplc="0409001B">
+      <w:start w:val="1"/>
+      <w:numFmt w:val="lowerRoman"/>
+      <w:lvlText w:val="%3."/>
+      <w:lvlJc w:val="right"/>
+      <w:pPr>
+        <w:ind w:left="2160" w:hanging="180"/>
+      </w:pPr>
+    </w:lvl>
+    <w:lvl w:ilvl="3" w:tplc="0409000F" w:tentative="1">
+      <w:start w:val="1"/>
+      <w:numFmt w:val="decimal"/>
+      <w:lvlText w:val="%4."/>
+      <w:lvlJc w:val="left"/>
+      <w:pPr>
+        <w:ind w:left="2880" w:hanging="360"/>
+      </w:pPr>
+    </w:lvl>
+    <w:lvl w:ilvl="4" w:tplc="04090019" w:tentative="1">
+      <w:start w:val="1"/>
+      <w:numFmt w:val="lowerLetter"/>
+      <w:lvlText w:val="%5."/>
+      <w:lvlJc w:val="left"/>
+      <w:pPr>
+        <w:ind w:left="3600" w:hanging="360"/>
+      </w:pPr>
+    </w:lvl>
+    <w:lvl w:ilvl="5" w:tplc="0409001B" w:tentative="1">
+      <w:start w:val="1"/>
+      <w:numFmt w:val="lowerRoman"/>
+      <w:lvlText w:val="%6."/>
+      <w:lvlJc w:val="right"/>
+      <w:pPr>
+        <w:ind w:left="4320" w:hanging="180"/>
+      </w:pPr>
+    </w:lvl>
+    <w:lvl w:ilvl="6" w:tplc="0409000F" w:tentative="1">
+      <w:start w:val="1"/>
+      <w:numFmt w:val="decimal"/>
+      <w:lvlText w:val="%7."/>
+      <w:lvlJc w:val="left"/>
+      <w:pPr>
+        <w:ind w:left="5040" w:hanging="360"/>
+      </w:pPr>
+    </w:lvl>
+    <w:lvl w:ilvl="7" w:tplc="04090019" w:tentative="1">
+      <w:start w:val="1"/>
+      <w:numFmt w:val="lowerLetter"/>
+      <w:lvlText w:val="%8."/>
+      <w:lvlJc w:val="left"/>
+      <w:pPr>
+        <w:ind w:left="5760" w:hanging="360"/>
+      </w:pPr>
+    </w:lvl>
+    <w:lvl w:ilvl="8" w:tplc="0409001B" w:tentative="1">
+      <w:start w:val="1"/>
+      <w:numFmt w:val="lowerRoman"/>
+      <w:lvlText w:val="%9."/>
+      <w:lvlJc w:val="right"/>
+      <w:pPr>
+        <w:ind w:left="6480" w:hanging="180"/>
+      </w:pPr>
+    </w:lvl>
+  </w:abstractNum>
+  <w:abstractNum w:abstractNumId="3" w15:restartNumberingAfterBreak="0">
+    <w:nsid w:val="76544F2D"/>
+    <w:multiLevelType w:val="hybridMultilevel"/>
+    <w:tmpl w:val="27AAE790"/>
+    <w:lvl w:ilvl="0" w:tplc="0409000F">
+      <w:start w:val="1"/>
+      <w:numFmt w:val="decimal"/>
+      <w:lvlText w:val="%1."/>
+      <w:lvlJc w:val="left"/>
+      <w:pPr>
+        <w:ind w:left="720" w:hanging="360"/>
+      </w:pPr>
+      <w:rPr>
+        <w:rFonts w:hint="default"/>
+      </w:rPr>
+    </w:lvl>
+    <w:lvl w:ilvl="1" w:tplc="04090019">
+      <w:start w:val="1"/>
+      <w:numFmt w:val="lowerLetter"/>
+      <w:lvlText w:val="%2."/>
+      <w:lvlJc w:val="left"/>
+      <w:pPr>
+        <w:ind w:left="1440" w:hanging="360"/>
+      </w:pPr>
+    </w:lvl>
+    <w:lvl w:ilvl="2" w:tplc="0409001B">
+      <w:start w:val="1"/>
+      <w:numFmt w:val="lowerRoman"/>
+      <w:lvlText w:val="%3."/>
+      <w:lvlJc w:val="right"/>
+      <w:pPr>
+        <w:ind w:left="2160" w:hanging="180"/>
+      </w:pPr>
+    </w:lvl>
+    <w:lvl w:ilvl="3" w:tplc="0409000F">
+      <w:start w:val="1"/>
+      <w:numFmt w:val="decimal"/>
+      <w:lvlText w:val="%4."/>
+      <w:lvlJc w:val="left"/>
+      <w:pPr>
+        <w:ind w:left="2880" w:hanging="360"/>
+      </w:pPr>
+    </w:lvl>
+    <w:lvl w:ilvl="4" w:tplc="04090019" w:tentative="1">
+      <w:start w:val="1"/>
+      <w:numFmt w:val="lowerLetter"/>
+      <w:lvlText w:val="%5."/>
+      <w:lvlJc w:val="left"/>
+      <w:pPr>
+        <w:ind w:left="3600" w:hanging="360"/>
+      </w:pPr>
+    </w:lvl>
+    <w:lvl w:ilvl="5" w:tplc="0409001B" w:tentative="1">
+      <w:start w:val="1"/>
+      <w:numFmt w:val="lowerRoman"/>
+      <w:lvlText w:val="%6."/>
+      <w:lvlJc w:val="right"/>
+      <w:pPr>
+        <w:ind w:left="4320" w:hanging="180"/>
+      </w:pPr>
+    </w:lvl>
+    <w:lvl w:ilvl="6" w:tplc="0409000F" w:tentative="1">
+      <w:start w:val="1"/>
+      <w:numFmt w:val="decimal"/>
+      <w:lvlText w:val="%7."/>
+      <w:lvlJc w:val="left"/>
+      <w:pPr>
+        <w:ind w:left="5040" w:hanging="360"/>
+      </w:pPr>
+    </w:lvl>
+    <w:lvl w:ilvl="7" w:tplc="04090019" w:tentative="1">
+      <w:start w:val="1"/>
+      <w:numFmt w:val="lowerLetter"/>
+      <w:lvlText w:val="%8."/>
+      <w:lvlJc w:val="left"/>
+      <w:pPr>
+        <w:ind w:left="5760" w:hanging="360"/>
+      </w:pPr>
+    </w:lvl>
+    <w:lvl w:ilvl="8" w:tplc="0409001B" w:tentative="1">
+      <w:start w:val="1"/>
+      <w:numFmt w:val="lowerRoman"/>
+      <w:lvlText w:val="%9."/>
+      <w:lvlJc w:val="right"/>
+      <w:pPr>
+        <w:ind w:left="6480" w:hanging="180"/>
+      </w:pPr>
+    </w:lvl>
+  </w:abstractNum>
   <w:num w:numId="1" w16cid:durableId="1183590154">
     <w:abstractNumId w:val="0"/>
   </w:num>
   <w:num w:numId="2" w16cid:durableId="461655415">
     <w:abstractNumId w:val="1"/>
+  </w:num>
+  <w:num w:numId="3" w16cid:durableId="656956051">
+    <w:abstractNumId w:val="2"/>
+  </w:num>
+  <w:num w:numId="4" w16cid:durableId="1138307232">
+    <w:abstractNumId w:val="3"/>
   </w:num>
 </w:numbering>
 </file>
@@ -1055,7 +2846,6 @@
   <w:style w:type="character" w:default="1" w:styleId="DefaultParagraphFont">
     <w:name w:val="Default Paragraph Font"/>
     <w:uiPriority w:val="1"/>
-    <w:semiHidden/>
     <w:unhideWhenUsed/>
   </w:style>
   <w:style w:type="table" w:default="1" w:styleId="TableNormal">

</xml_diff>

<commit_message>
12. Context API - 50%
</commit_message>
<xml_diff>
--- a/12. Context API/Notes.docx
+++ b/12. Context API/Notes.docx
@@ -1836,6 +1836,130 @@
       </w:pPr>
       <w:r>
         <w:t>NEXT STEPS ARE DONE IN THE WORLDWISE app from 11.React Router</w:t>
+      </w:r>
+    </w:p>
+    <w:p/>
+    <w:p>
+      <w:pPr>
+        <w:pStyle w:val="Heading1"/>
+      </w:pPr>
+      <w:r>
+        <w:t>Apply the Context API into WorldWise</w:t>
+      </w:r>
+    </w:p>
+    <w:p>
+      <w:pPr>
+        <w:pStyle w:val="ListParagraph"/>
+        <w:numPr>
+          <w:ilvl w:val="0"/>
+          <w:numId w:val="1"/>
+        </w:numPr>
+      </w:pPr>
+      <w:r>
+        <w:t xml:space="preserve"> A common technique is to create a new folder for Context components</w:t>
+      </w:r>
+    </w:p>
+    <w:p>
+      <w:pPr>
+        <w:pStyle w:val="ListParagraph"/>
+        <w:numPr>
+          <w:ilvl w:val="0"/>
+          <w:numId w:val="1"/>
+        </w:numPr>
+      </w:pPr>
+      <w:r>
+        <w:lastRenderedPageBreak/>
+        <w:t xml:space="preserve">We create a new Context </w:t>
+      </w:r>
+      <w:r>
+        <w:sym w:font="Wingdings" w:char="F0E0"/>
+      </w:r>
+      <w:r>
+        <w:t xml:space="preserve"> CitiesContext, which will also have the custom hook </w:t>
+      </w:r>
+    </w:p>
+    <w:p>
+      <w:pPr>
+        <w:pStyle w:val="ListParagraph"/>
+        <w:numPr>
+          <w:ilvl w:val="1"/>
+          <w:numId w:val="1"/>
+        </w:numPr>
+      </w:pPr>
+      <w:r>
+        <w:t>Create the new context</w:t>
+      </w:r>
+    </w:p>
+    <w:p>
+      <w:pPr>
+        <w:pStyle w:val="ListParagraph"/>
+        <w:numPr>
+          <w:ilvl w:val="2"/>
+          <w:numId w:val="1"/>
+        </w:numPr>
+      </w:pPr>
+      <w:r>
+        <w:t>Const CitiesContext = createContext()</w:t>
+      </w:r>
+    </w:p>
+    <w:p>
+      <w:pPr>
+        <w:pStyle w:val="ListParagraph"/>
+        <w:numPr>
+          <w:ilvl w:val="1"/>
+          <w:numId w:val="1"/>
+        </w:numPr>
+      </w:pPr>
+      <w:r>
+        <w:t>Create the Provider</w:t>
+      </w:r>
+    </w:p>
+    <w:p>
+      <w:pPr>
+        <w:pStyle w:val="ListParagraph"/>
+        <w:numPr>
+          <w:ilvl w:val="2"/>
+          <w:numId w:val="1"/>
+        </w:numPr>
+      </w:pPr>
+      <w:r>
+        <w:t>Function CitiesProvider({children}){}</w:t>
+      </w:r>
+    </w:p>
+    <w:p>
+      <w:pPr>
+        <w:pStyle w:val="ListParagraph"/>
+        <w:numPr>
+          <w:ilvl w:val="1"/>
+          <w:numId w:val="1"/>
+        </w:numPr>
+      </w:pPr>
+      <w:r>
+        <w:t>Move the State logic from APP to the new Component</w:t>
+      </w:r>
+    </w:p>
+    <w:p>
+      <w:pPr>
+        <w:pStyle w:val="ListParagraph"/>
+        <w:numPr>
+          <w:ilvl w:val="1"/>
+          <w:numId w:val="1"/>
+        </w:numPr>
+      </w:pPr>
+      <w:r>
+        <w:t>Create the Hook</w:t>
+      </w:r>
+    </w:p>
+    <w:p>
+      <w:pPr>
+        <w:pStyle w:val="ListParagraph"/>
+        <w:numPr>
+          <w:ilvl w:val="1"/>
+          <w:numId w:val="1"/>
+        </w:numPr>
+      </w:pPr>
+      <w:r>
+        <w:t>Refactor the App to use the Context created</w:t>
       </w:r>
     </w:p>
     <w:sectPr>

</xml_diff>

<commit_message>
12. Context API - 95%
</commit_message>
<xml_diff>
--- a/12. Context API/Notes.docx
+++ b/12. Context API/Notes.docx
@@ -307,6 +307,9 @@
         </w:numPr>
       </w:pPr>
       <w:r>
+        <w:rPr>
+          <w:noProof/>
+        </w:rPr>
         <w:drawing>
           <wp:inline distT="0" distB="0" distL="0" distR="0" wp14:anchorId="7E7020A9" wp14:editId="133F469C">
             <wp:extent cx="4248743" cy="657317"/>
@@ -360,6 +363,9 @@
         <w:tab/>
       </w:r>
       <w:r>
+        <w:rPr>
+          <w:noProof/>
+        </w:rPr>
         <w:drawing>
           <wp:inline distT="0" distB="0" distL="0" distR="0" wp14:anchorId="5B001609" wp14:editId="6D1A7ADB">
             <wp:extent cx="2258170" cy="2647321"/>
@@ -425,6 +431,9 @@
         </w:numPr>
       </w:pPr>
       <w:r>
+        <w:rPr>
+          <w:noProof/>
+        </w:rPr>
         <w:drawing>
           <wp:inline distT="0" distB="0" distL="0" distR="0" wp14:anchorId="6DC1FD61" wp14:editId="31CC9363">
             <wp:extent cx="3781953" cy="1886213"/>
@@ -505,6 +514,9 @@
         </w:numPr>
       </w:pPr>
       <w:r>
+        <w:rPr>
+          <w:noProof/>
+        </w:rPr>
         <w:drawing>
           <wp:inline distT="0" distB="0" distL="0" distR="0" wp14:anchorId="65C7FF48" wp14:editId="14BB4BB5">
             <wp:extent cx="4738977" cy="861632"/>
@@ -551,6 +563,9 @@
         </w:numPr>
       </w:pPr>
       <w:r>
+        <w:rPr>
+          <w:noProof/>
+        </w:rPr>
         <w:drawing>
           <wp:inline distT="0" distB="0" distL="0" distR="0" wp14:anchorId="19FE8828" wp14:editId="017E1CD0">
             <wp:extent cx="5279666" cy="1057625"/>
@@ -597,6 +612,9 @@
         </w:numPr>
       </w:pPr>
       <w:r>
+        <w:rPr>
+          <w:noProof/>
+        </w:rPr>
         <w:drawing>
           <wp:inline distT="0" distB="0" distL="0" distR="0" wp14:anchorId="56E63B6C" wp14:editId="7C902AB8">
             <wp:extent cx="5858693" cy="781159"/>
@@ -694,6 +712,9 @@
         </w:numPr>
       </w:pPr>
       <w:r>
+        <w:rPr>
+          <w:noProof/>
+        </w:rPr>
         <w:drawing>
           <wp:inline distT="0" distB="0" distL="0" distR="0" wp14:anchorId="77309201" wp14:editId="33129AA6">
             <wp:extent cx="4484535" cy="3765860"/>
@@ -776,6 +797,9 @@
         </w:numPr>
       </w:pPr>
       <w:r>
+        <w:rPr>
+          <w:noProof/>
+        </w:rPr>
         <w:lastRenderedPageBreak/>
         <w:drawing>
           <wp:inline distT="0" distB="0" distL="0" distR="0" wp14:anchorId="07D1944C" wp14:editId="5119E082">
@@ -880,6 +904,9 @@
         </w:numPr>
       </w:pPr>
       <w:r>
+        <w:rPr>
+          <w:noProof/>
+        </w:rPr>
         <w:drawing>
           <wp:inline distT="0" distB="0" distL="0" distR="0" wp14:anchorId="2AB14C50" wp14:editId="6704C861">
             <wp:extent cx="5943600" cy="1715135"/>
@@ -961,6 +988,9 @@
         </w:numPr>
       </w:pPr>
       <w:r>
+        <w:rPr>
+          <w:noProof/>
+        </w:rPr>
         <w:drawing>
           <wp:inline distT="0" distB="0" distL="0" distR="0" wp14:anchorId="36E39FC0" wp14:editId="4E3053BF">
             <wp:extent cx="3101609" cy="662997"/>
@@ -1032,6 +1062,9 @@
         </w:numPr>
       </w:pPr>
       <w:r>
+        <w:rPr>
+          <w:noProof/>
+        </w:rPr>
         <w:drawing>
           <wp:inline distT="0" distB="0" distL="0" distR="0" wp14:anchorId="33288455" wp14:editId="088E93E5">
             <wp:extent cx="4579951" cy="987430"/>
@@ -1960,6 +1993,206 @@
       </w:pPr>
       <w:r>
         <w:t>Refactor the App to use the Context created</w:t>
+      </w:r>
+    </w:p>
+    <w:p/>
+    <w:p/>
+    <w:p/>
+    <w:p>
+      <w:pPr>
+        <w:pStyle w:val="Heading1"/>
+      </w:pPr>
+      <w:r>
+        <w:t>User Authentication</w:t>
+      </w:r>
+    </w:p>
+    <w:p>
+      <w:pPr>
+        <w:pStyle w:val="ListParagraph"/>
+        <w:numPr>
+          <w:ilvl w:val="0"/>
+          <w:numId w:val="1"/>
+        </w:numPr>
+      </w:pPr>
+      <w:r>
+        <w:t xml:space="preserve"> We are using a FAKE Authentication (the user and password are hardcoded)</w:t>
+      </w:r>
+    </w:p>
+    <w:p>
+      <w:pPr>
+        <w:pStyle w:val="ListParagraph"/>
+        <w:numPr>
+          <w:ilvl w:val="0"/>
+          <w:numId w:val="1"/>
+        </w:numPr>
+      </w:pPr>
+      <w:r>
+        <w:t>We will create a new CONTEXT and provide access to the whole application</w:t>
+      </w:r>
+    </w:p>
+    <w:p/>
+    <w:p>
+      <w:pPr>
+        <w:pStyle w:val="Heading2"/>
+      </w:pPr>
+      <w:r>
+        <w:t>Protect an Authentication (Protecting a Route)</w:t>
+      </w:r>
+      <w:r>
+        <w:t xml:space="preserve"> – against unauthorized access</w:t>
+      </w:r>
+    </w:p>
+    <w:p>
+      <w:pPr>
+        <w:pStyle w:val="ListParagraph"/>
+        <w:numPr>
+          <w:ilvl w:val="0"/>
+          <w:numId w:val="1"/>
+        </w:numPr>
+      </w:pPr>
+      <w:r>
+        <w:t>We Need to WRAP the whole application in the Redirect</w:t>
+      </w:r>
+    </w:p>
+    <w:p>
+      <w:pPr>
+        <w:pStyle w:val="ListParagraph"/>
+        <w:numPr>
+          <w:ilvl w:val="0"/>
+          <w:numId w:val="1"/>
+        </w:numPr>
+      </w:pPr>
+      <w:r>
+        <w:t>We check if the isAuth is true. If NOT, it will REDIRECT TO THE HOMEPAGE</w:t>
+      </w:r>
+    </w:p>
+    <w:p>
+      <w:pPr>
+        <w:pStyle w:val="ListParagraph"/>
+        <w:numPr>
+          <w:ilvl w:val="0"/>
+          <w:numId w:val="1"/>
+        </w:numPr>
+      </w:pPr>
+      <w:r>
+        <w:lastRenderedPageBreak/>
+        <w:drawing>
+          <wp:inline distT="0" distB="0" distL="0" distR="0" wp14:anchorId="347E9B4C" wp14:editId="7FA4268F">
+            <wp:extent cx="5943600" cy="3956050"/>
+            <wp:effectExtent l="0" t="0" r="0" b="6350"/>
+            <wp:docPr id="1199221698" name="Picture 1" descr="A screen shot of a computer&#10;&#10;Description automatically generated"/>
+            <wp:cNvGraphicFramePr>
+              <a:graphicFrameLocks xmlns:a="http://schemas.openxmlformats.org/drawingml/2006/main" noChangeAspect="1"/>
+            </wp:cNvGraphicFramePr>
+            <a:graphic xmlns:a="http://schemas.openxmlformats.org/drawingml/2006/main">
+              <a:graphicData uri="http://schemas.openxmlformats.org/drawingml/2006/picture">
+                <pic:pic xmlns:pic="http://schemas.openxmlformats.org/drawingml/2006/picture">
+                  <pic:nvPicPr>
+                    <pic:cNvPr id="1199221698" name="Picture 1" descr="A screen shot of a computer&#10;&#10;Description automatically generated"/>
+                    <pic:cNvPicPr/>
+                  </pic:nvPicPr>
+                  <pic:blipFill>
+                    <a:blip r:embed="rId16"/>
+                    <a:stretch>
+                      <a:fillRect/>
+                    </a:stretch>
+                  </pic:blipFill>
+                  <pic:spPr>
+                    <a:xfrm>
+                      <a:off x="0" y="0"/>
+                      <a:ext cx="5943600" cy="3956050"/>
+                    </a:xfrm>
+                    <a:prstGeom prst="rect">
+                      <a:avLst/>
+                    </a:prstGeom>
+                  </pic:spPr>
+                </pic:pic>
+              </a:graphicData>
+            </a:graphic>
+          </wp:inline>
+        </w:drawing>
+      </w:r>
+    </w:p>
+    <w:p>
+      <w:pPr>
+        <w:pStyle w:val="ListParagraph"/>
+        <w:numPr>
+          <w:ilvl w:val="0"/>
+          <w:numId w:val="1"/>
+        </w:numPr>
+      </w:pPr>
+      <w:r>
+        <w:t>We wrap the whole APP with this Component</w:t>
+      </w:r>
+    </w:p>
+    <w:p>
+      <w:pPr>
+        <w:pStyle w:val="ListParagraph"/>
+        <w:numPr>
+          <w:ilvl w:val="0"/>
+          <w:numId w:val="1"/>
+        </w:numPr>
+      </w:pPr>
+      <w:r>
+        <w:drawing>
+          <wp:inline distT="0" distB="0" distL="0" distR="0" wp14:anchorId="717E2863" wp14:editId="4072E9FD">
+            <wp:extent cx="4934639" cy="2972215"/>
+            <wp:effectExtent l="0" t="0" r="0" b="0"/>
+            <wp:docPr id="2124968380" name="Picture 1" descr="A screen shot of a computer code&#10;&#10;Description automatically generated"/>
+            <wp:cNvGraphicFramePr>
+              <a:graphicFrameLocks xmlns:a="http://schemas.openxmlformats.org/drawingml/2006/main" noChangeAspect="1"/>
+            </wp:cNvGraphicFramePr>
+            <a:graphic xmlns:a="http://schemas.openxmlformats.org/drawingml/2006/main">
+              <a:graphicData uri="http://schemas.openxmlformats.org/drawingml/2006/picture">
+                <pic:pic xmlns:pic="http://schemas.openxmlformats.org/drawingml/2006/picture">
+                  <pic:nvPicPr>
+                    <pic:cNvPr id="2124968380" name="Picture 1" descr="A screen shot of a computer code&#10;&#10;Description automatically generated"/>
+                    <pic:cNvPicPr/>
+                  </pic:nvPicPr>
+                  <pic:blipFill>
+                    <a:blip r:embed="rId17"/>
+                    <a:stretch>
+                      <a:fillRect/>
+                    </a:stretch>
+                  </pic:blipFill>
+                  <pic:spPr>
+                    <a:xfrm>
+                      <a:off x="0" y="0"/>
+                      <a:ext cx="4934639" cy="2972215"/>
+                    </a:xfrm>
+                    <a:prstGeom prst="rect">
+                      <a:avLst/>
+                    </a:prstGeom>
+                  </pic:spPr>
+                </pic:pic>
+              </a:graphicData>
+            </a:graphic>
+          </wp:inline>
+        </w:drawing>
+      </w:r>
+    </w:p>
+    <w:p>
+      <w:pPr>
+        <w:pStyle w:val="ListParagraph"/>
+        <w:numPr>
+          <w:ilvl w:val="0"/>
+          <w:numId w:val="1"/>
+        </w:numPr>
+      </w:pPr>
+      <w:r>
+        <w:t>Now, if a user is REFRESHING THE PAGE, it will take him straight to HOMEPAGE</w:t>
+      </w:r>
+    </w:p>
+    <w:p>
+      <w:pPr>
+        <w:pStyle w:val="ListParagraph"/>
+        <w:numPr>
+          <w:ilvl w:val="0"/>
+          <w:numId w:val="1"/>
+        </w:numPr>
+      </w:pPr>
+      <w:r>
+        <w:t>If the users tries to access with the URL, it will not work if it’s not authenticated</w:t>
       </w:r>
     </w:p>
     <w:sectPr>
@@ -2970,6 +3203,7 @@
   <w:style w:type="character" w:default="1" w:styleId="DefaultParagraphFont">
     <w:name w:val="Default Paragraph Font"/>
     <w:uiPriority w:val="1"/>
+    <w:semiHidden/>
     <w:unhideWhenUsed/>
   </w:style>
   <w:style w:type="table" w:default="1" w:styleId="TableNormal">

</xml_diff>